<commit_message>
alterado com as formas antigas e as novas
</commit_message>
<xml_diff>
--- a/Exemplos de fluxogramas com as novas formas FOR e SWITCH.docx
+++ b/Exemplos de fluxogramas com as novas formas FOR e SWITCH.docx
@@ -2,6 +2,18 @@
 <file path=word/document.xml><?xml version="1.0" encoding="utf-8"?>
 <w:document xmlns:ve="http://schemas.openxmlformats.org/markup-compatibility/2006" xmlns:o="urn:schemas-microsoft-com:office:office" xmlns:r="http://schemas.openxmlformats.org/officeDocument/2006/relationships" xmlns:m="http://schemas.openxmlformats.org/officeDocument/2006/math" xmlns:v="urn:schemas-microsoft-com:vml" xmlns:wp="http://schemas.openxmlformats.org/drawingml/2006/wordprocessingDrawing" xmlns:w10="urn:schemas-microsoft-com:office:word" xmlns:w="http://schemas.openxmlformats.org/wordprocessingml/2006/main" xmlns:wne="http://schemas.microsoft.com/office/word/2006/wordml">
   <w:body>
+    <w:p>
+      <w:pPr>
+        <w:jc w:val="center"/>
+      </w:pPr>
+      <w:proofErr w:type="gramStart"/>
+      <w:r>
+        <w:t>Exemplos com “NOVAS” formas</w:t>
+      </w:r>
+      <w:proofErr w:type="gramEnd"/>
+    </w:p>
+    <w:p/>
+    <w:p/>
     <w:p>
       <w:r>
         <w:rPr>
@@ -138,7 +150,7 @@
             <v:path gradientshapeok="t" o:connecttype="rect" textboxrect="0,4321,21600,21600"/>
           </v:shapetype>
           <v:shape id="_x0000_s1133" type="#_x0000_t121" style="position:absolute;margin-left:176.45pt;margin-top:319.05pt;width:1in;height:45.5pt;z-index:251747328">
-            <v:textbox>
+            <v:textbox style="mso-next-textbox:#_x0000_s1133">
               <w:txbxContent>
                 <w:p>
                   <w:pPr>
@@ -240,7 +252,7 @@
         </w:rPr>
         <w:pict>
           <v:oval id="_x0000_s1126" style="position:absolute;margin-left:159.2pt;margin-top:18.15pt;width:84.95pt;height:42.1pt;z-index:251743232">
-            <v:textbox>
+            <v:textbox style="mso-next-textbox:#_x0000_s1126">
               <w:txbxContent>
                 <w:p>
                   <w:pPr>
@@ -560,7 +572,7 @@
         </w:rPr>
         <w:pict>
           <v:oval id="_x0000_s1031" style="position:absolute;margin-left:147.95pt;margin-top:-7.7pt;width:84.95pt;height:42.1pt;z-index:251658240">
-            <v:textbox>
+            <v:textbox style="mso-next-textbox:#_x0000_s1031">
               <w:txbxContent>
                 <w:p>
                   <w:pPr>
@@ -1695,6 +1707,1533 @@
         </w:pict>
       </w:r>
     </w:p>
+    <w:p/>
+    <w:p/>
+    <w:p/>
+    <w:p/>
+    <w:p/>
+    <w:p/>
+    <w:p/>
+    <w:p/>
+    <w:p/>
+    <w:p>
+      <w:r>
+        <w:br w:type="page"/>
+      </w:r>
+    </w:p>
+    <w:p>
+      <w:pPr>
+        <w:jc w:val="center"/>
+      </w:pPr>
+      <w:proofErr w:type="gramStart"/>
+      <w:r>
+        <w:lastRenderedPageBreak/>
+        <w:t>Exemplos com as “ANTIGAS” formas</w:t>
+      </w:r>
+      <w:proofErr w:type="gramEnd"/>
+    </w:p>
+    <w:p>
+      <w:r>
+        <w:rPr>
+          <w:noProof/>
+          <w:lang w:eastAsia="pt-PT"/>
+        </w:rPr>
+        <w:pict>
+          <v:shape id="_x0000_s1178" type="#_x0000_t32" style="position:absolute;margin-left:92pt;margin-top:216.15pt;width:46.4pt;height:.1pt;z-index:251780096" o:connectortype="straight">
+            <v:stroke endarrow="block"/>
+          </v:shape>
+        </w:pict>
+      </w:r>
+      <w:r>
+        <w:rPr>
+          <w:noProof/>
+          <w:lang w:eastAsia="pt-PT"/>
+        </w:rPr>
+        <w:pict>
+          <v:shape id="_x0000_s1179" type="#_x0000_t32" style="position:absolute;margin-left:270.2pt;margin-top:216.2pt;width:69.45pt;height:.05pt;z-index:251781120" o:connectortype="straight"/>
+        </w:pict>
+      </w:r>
+      <w:r>
+        <w:rPr>
+          <w:noProof/>
+          <w:lang w:eastAsia="pt-PT"/>
+        </w:rPr>
+        <w:pict>
+          <v:shapetype id="_x0000_t4" coordsize="21600,21600" o:spt="4" path="m10800,l,10800,10800,21600,21600,10800xe">
+            <v:stroke joinstyle="miter"/>
+            <v:path gradientshapeok="t" o:connecttype="rect" textboxrect="5400,5400,16200,16200"/>
+          </v:shapetype>
+          <v:shape id="_x0000_s1185" type="#_x0000_t4" style="position:absolute;margin-left:138.4pt;margin-top:180.85pt;width:131.8pt;height:72.55pt;z-index:251787264">
+            <v:textbox>
+              <w:txbxContent>
+                <w:p>
+                  <w:proofErr w:type="gramStart"/>
+                  <w:r>
+                    <w:t>i</w:t>
+                  </w:r>
+                  <w:r>
+                    <w:t>=1;</w:t>
+                  </w:r>
+                  <w:r>
+                    <w:t>i</w:t>
+                  </w:r>
+                  <w:proofErr w:type="gramEnd"/>
+                  <w:r>
+                    <w:t>&lt;=50;i++</w:t>
+                  </w:r>
+                </w:p>
+              </w:txbxContent>
+            </v:textbox>
+          </v:shape>
+        </w:pict>
+      </w:r>
+      <w:r>
+        <w:rPr>
+          <w:noProof/>
+          <w:lang w:eastAsia="pt-PT"/>
+        </w:rPr>
+        <w:pict>
+          <v:oval id="_x0000_s1168" style="position:absolute;margin-left:163.5pt;margin-top:462.75pt;width:84.95pt;height:42.1pt;z-index:251772928">
+            <v:textbox style="mso-next-textbox:#_x0000_s1168">
+              <w:txbxContent>
+                <w:p>
+                  <w:pPr>
+                    <w:jc w:val="center"/>
+                  </w:pPr>
+                  <w:r>
+                    <w:t>Fim</w:t>
+                  </w:r>
+                </w:p>
+              </w:txbxContent>
+            </v:textbox>
+          </v:oval>
+        </w:pict>
+      </w:r>
+      <w:r>
+        <w:rPr>
+          <w:noProof/>
+          <w:lang w:eastAsia="pt-PT"/>
+        </w:rPr>
+        <w:pict>
+          <v:shape id="_x0000_s1182" type="#_x0000_t32" style="position:absolute;margin-left:207.7pt;margin-top:392.8pt;width:0;height:69.95pt;z-index:251784192" o:connectortype="straight">
+            <v:stroke endarrow="block"/>
+          </v:shape>
+        </w:pict>
+      </w:r>
+      <w:r>
+        <w:rPr>
+          <w:noProof/>
+          <w:lang w:eastAsia="pt-PT"/>
+        </w:rPr>
+        <w:pict>
+          <v:shape id="_x0000_s1181" type="#_x0000_t32" style="position:absolute;margin-left:207.7pt;margin-top:392.8pt;width:131.95pt;height:0;flip:x;z-index:251783168" o:connectortype="straight"/>
+        </w:pict>
+      </w:r>
+      <w:r>
+        <w:rPr>
+          <w:noProof/>
+          <w:lang w:eastAsia="pt-PT"/>
+        </w:rPr>
+        <w:pict>
+          <v:shape id="_x0000_s1180" type="#_x0000_t32" style="position:absolute;margin-left:339.65pt;margin-top:216.2pt;width:0;height:176.6pt;z-index:251782144" o:connectortype="straight"/>
+        </w:pict>
+      </w:r>
+      <w:r>
+        <w:rPr>
+          <w:noProof/>
+          <w:lang w:eastAsia="pt-PT"/>
+        </w:rPr>
+        <w:pict>
+          <v:shape id="_x0000_s1177" type="#_x0000_t32" style="position:absolute;margin-left:92pt;margin-top:216.15pt;width:0;height:130.05pt;flip:y;z-index:251779072" o:connectortype="straight"/>
+        </w:pict>
+      </w:r>
+      <w:r>
+        <w:rPr>
+          <w:noProof/>
+          <w:lang w:eastAsia="pt-PT"/>
+        </w:rPr>
+        <w:pict>
+          <v:shape id="_x0000_s1176" type="#_x0000_t32" style="position:absolute;margin-left:92pt;margin-top:346.25pt;width:66.55pt;height:.05pt;flip:x;z-index:251778048" o:connectortype="straight"/>
+        </w:pict>
+      </w:r>
+      <w:r>
+        <w:rPr>
+          <w:noProof/>
+          <w:lang w:eastAsia="pt-PT"/>
+        </w:rPr>
+        <w:pict>
+          <v:shape id="_x0000_s1174" type="#_x0000_t121" style="position:absolute;margin-left:159.2pt;margin-top:321.55pt;width:1in;height:45.5pt;z-index:251776000">
+            <v:textbox>
+              <w:txbxContent>
+                <w:p>
+                  <w:pPr>
+                    <w:jc w:val="center"/>
+                  </w:pPr>
+                  <w:proofErr w:type="gramStart"/>
+                  <w:r>
+                    <w:t>i</w:t>
+                  </w:r>
+                  <w:proofErr w:type="gramEnd"/>
+                </w:p>
+              </w:txbxContent>
+            </v:textbox>
+          </v:shape>
+        </w:pict>
+      </w:r>
+      <w:r>
+        <w:rPr>
+          <w:noProof/>
+          <w:lang w:eastAsia="pt-PT"/>
+        </w:rPr>
+        <w:pict>
+          <v:shape id="_x0000_s1175" type="#_x0000_t32" style="position:absolute;margin-left:204.3pt;margin-top:253.4pt;width:0;height:68.15pt;z-index:251777024" o:connectortype="straight"/>
+        </w:pict>
+      </w:r>
+      <w:r>
+        <w:rPr>
+          <w:noProof/>
+          <w:lang w:eastAsia="pt-PT"/>
+        </w:rPr>
+        <w:pict>
+          <v:shape id="_x0000_s1183" type="#_x0000_t32" style="position:absolute;margin-left:204.3pt;margin-top:151.95pt;width:0;height:28.9pt;z-index:251785216" o:connectortype="straight">
+            <v:stroke endarrow="block"/>
+          </v:shape>
+        </w:pict>
+      </w:r>
+      <w:r>
+        <w:rPr>
+          <w:noProof/>
+          <w:lang w:eastAsia="pt-PT"/>
+        </w:rPr>
+        <w:pict>
+          <v:shape id="_x0000_s1184" type="#_x0000_t32" style="position:absolute;margin-left:200.9pt;margin-top:60.25pt;width:0;height:48.9pt;z-index:251786240" o:connectortype="straight">
+            <v:stroke endarrow="block"/>
+          </v:shape>
+        </w:pict>
+      </w:r>
+      <w:r>
+        <w:rPr>
+          <w:noProof/>
+          <w:lang w:eastAsia="pt-PT"/>
+        </w:rPr>
+        <w:pict>
+          <v:rect id="_x0000_s1169" style="position:absolute;margin-left:158.55pt;margin-top:109.15pt;width:85.6pt;height:42.8pt;z-index:251773952">
+            <v:textbox style="mso-next-textbox:#_x0000_s1169">
+              <w:txbxContent>
+                <w:p>
+                  <w:pPr>
+                    <w:jc w:val="center"/>
+                  </w:pPr>
+                  <w:proofErr w:type="gramStart"/>
+                  <w:r>
+                    <w:t>i</w:t>
+                  </w:r>
+                  <w:proofErr w:type="gramEnd"/>
+                </w:p>
+              </w:txbxContent>
+            </v:textbox>
+          </v:rect>
+        </w:pict>
+      </w:r>
+      <w:r>
+        <w:rPr>
+          <w:noProof/>
+          <w:lang w:eastAsia="pt-PT"/>
+        </w:rPr>
+        <w:pict>
+          <v:oval id="_x0000_s1167" style="position:absolute;margin-left:159.2pt;margin-top:18.15pt;width:84.95pt;height:42.1pt;z-index:251771904">
+            <v:textbox>
+              <w:txbxContent>
+                <w:p>
+                  <w:pPr>
+                    <w:jc w:val="center"/>
+                  </w:pPr>
+                  <w:r>
+                    <w:t>Início</w:t>
+                  </w:r>
+                </w:p>
+              </w:txbxContent>
+            </v:textbox>
+          </v:oval>
+        </w:pict>
+      </w:r>
+      <w:r>
+        <w:br w:type="page"/>
+      </w:r>
+    </w:p>
+    <w:p>
+      <w:r>
+        <w:rPr>
+          <w:noProof/>
+          <w:lang w:eastAsia="pt-PT"/>
+        </w:rPr>
+        <w:lastRenderedPageBreak/>
+        <w:pict>
+          <v:shape id="_x0000_s1266" type="#_x0000_t32" style="position:absolute;margin-left:193.45pt;margin-top:115.95pt;width:.05pt;height:55.75pt;z-index:251796480" o:connectortype="straight">
+            <v:stroke endarrow="block"/>
+          </v:shape>
+        </w:pict>
+      </w:r>
+      <w:r>
+        <w:rPr>
+          <w:noProof/>
+          <w:lang w:eastAsia="pt-PT"/>
+        </w:rPr>
+        <w:pict>
+          <v:shape id="_x0000_s1281" type="#_x0000_t32" style="position:absolute;margin-left:44pt;margin-top:215.8pt;width:59.8pt;height:0;z-index:251804672" o:connectortype="straight">
+            <v:stroke endarrow="block"/>
+          </v:shape>
+        </w:pict>
+      </w:r>
+      <w:r>
+        <w:rPr>
+          <w:noProof/>
+          <w:lang w:eastAsia="pt-PT"/>
+        </w:rPr>
+        <w:pict>
+          <v:shape id="_x0000_s1280" type="#_x0000_t32" style="position:absolute;margin-left:44pt;margin-top:215.8pt;width:0;height:130.4pt;flip:y;z-index:251803648" o:connectortype="straight"/>
+        </w:pict>
+      </w:r>
+      <w:r>
+        <w:rPr>
+          <w:noProof/>
+          <w:lang w:eastAsia="pt-PT"/>
+        </w:rPr>
+        <w:pict>
+          <v:shape id="_x0000_s1279" type="#_x0000_t32" style="position:absolute;margin-left:44pt;margin-top:346.2pt;width:85.45pt;height:0;flip:x;z-index:251802624" o:connectortype="straight"/>
+        </w:pict>
+      </w:r>
+      <w:r>
+        <w:rPr>
+          <w:noProof/>
+          <w:lang w:eastAsia="pt-PT"/>
+        </w:rPr>
+        <w:pict>
+          <v:oval id="_x0000_s1257" style="position:absolute;margin-left:119.35pt;margin-top:591.45pt;width:84.95pt;height:42.1pt;z-index:251790336">
+            <v:textbox style="mso-next-textbox:#_x0000_s1257">
+              <w:txbxContent>
+                <w:p>
+                  <w:pPr>
+                    <w:jc w:val="center"/>
+                  </w:pPr>
+                  <w:r>
+                    <w:t>Fim</w:t>
+                  </w:r>
+                </w:p>
+              </w:txbxContent>
+            </v:textbox>
+          </v:oval>
+        </w:pict>
+      </w:r>
+      <w:r>
+        <w:rPr>
+          <w:noProof/>
+          <w:lang w:eastAsia="pt-PT"/>
+        </w:rPr>
+        <w:pict>
+          <v:shape id="_x0000_s1277" type="#_x0000_t32" style="position:absolute;margin-left:165.6pt;margin-top:544.5pt;width:0;height:46.95pt;z-index:251800576" o:connectortype="straight">
+            <v:stroke endarrow="block"/>
+          </v:shape>
+        </w:pict>
+      </w:r>
+      <w:r>
+        <w:rPr>
+          <w:noProof/>
+          <w:lang w:eastAsia="pt-PT"/>
+        </w:rPr>
+        <w:pict>
+          <v:shape id="_x0000_s1264" type="#_x0000_t121" style="position:absolute;margin-left:103.8pt;margin-top:468.45pt;width:122.95pt;height:76.05pt;z-index:251794432">
+            <v:textbox style="mso-next-textbox:#_x0000_s1264">
+              <w:txbxContent>
+                <w:p>
+                  <w:proofErr w:type="spellStart"/>
+                  <w:proofErr w:type="gramStart"/>
+                  <w:r>
+                    <w:t>Printf</w:t>
+                  </w:r>
+                  <w:proofErr w:type="spellEnd"/>
+                  <w:r>
+                    <w:t>(</w:t>
+                  </w:r>
+                  <w:proofErr w:type="spellStart"/>
+                  <w:r>
+                    <w:t>factorial</w:t>
+                  </w:r>
+                  <w:proofErr w:type="spellEnd"/>
+                  <w:r>
+                    <w:t>=%f</w:t>
+                  </w:r>
+                  <w:proofErr w:type="gramEnd"/>
+                  <w:r>
+                    <w:t xml:space="preserve">, </w:t>
+                  </w:r>
+                  <w:proofErr w:type="spellStart"/>
+                  <w:r>
+                    <w:t>fat</w:t>
+                  </w:r>
+                  <w:proofErr w:type="spellEnd"/>
+                  <w:r>
+                    <w:t>)</w:t>
+                  </w:r>
+                </w:p>
+                <w:p/>
+              </w:txbxContent>
+            </v:textbox>
+          </v:shape>
+        </w:pict>
+      </w:r>
+      <w:r>
+        <w:rPr>
+          <w:noProof/>
+          <w:lang w:eastAsia="pt-PT"/>
+        </w:rPr>
+        <w:pict>
+          <v:group id="_x0000_s1272" style="position:absolute;margin-left:165.6pt;margin-top:215.8pt;width:169.8pt;height:252.65pt;z-index:251799552" coordorigin="5570,5801" coordsize="3396,5053">
+            <v:shape id="_x0000_s1273" type="#_x0000_t32" style="position:absolute;left:7948;top:5801;width:1018;height:0" o:connectortype="straight"/>
+            <v:shape id="_x0000_s1274" type="#_x0000_t32" style="position:absolute;left:8966;top:5801;width:0;height:3939" o:connectortype="straight"/>
+            <v:shape id="_x0000_s1275" type="#_x0000_t32" style="position:absolute;left:5570;top:9740;width:3396;height:0;flip:x" o:connectortype="straight"/>
+            <v:shape id="_x0000_s1276" type="#_x0000_t32" style="position:absolute;left:5570;top:9740;width:0;height:1114" o:connectortype="straight">
+              <v:stroke endarrow="block"/>
+            </v:shape>
+          </v:group>
+        </w:pict>
+      </w:r>
+      <w:r>
+        <w:rPr>
+          <w:noProof/>
+          <w:lang w:eastAsia="pt-PT"/>
+        </w:rPr>
+        <w:pict>
+          <v:shape id="_x0000_s1278" type="#_x0000_t4" style="position:absolute;margin-left:103.8pt;margin-top:171.7pt;width:180.5pt;height:90.3pt;z-index:251801600">
+            <v:textbox>
+              <w:txbxContent>
+                <w:p>
+                  <w:pPr>
+                    <w:jc w:val="center"/>
+                  </w:pPr>
+                  <w:r>
+                    <w:t>I=1,factorial=1;</w:t>
+                  </w:r>
+                </w:p>
+                <w:p>
+                  <w:pPr>
+                    <w:jc w:val="center"/>
+                  </w:pPr>
+                  <w:proofErr w:type="gramStart"/>
+                  <w:r>
+                    <w:t>I&lt;=5</w:t>
+                  </w:r>
+                  <w:proofErr w:type="gramEnd"/>
+                  <w:r>
+                    <w:t>;</w:t>
+                  </w:r>
+                  <w:r>
+                    <w:t xml:space="preserve"> </w:t>
+                  </w:r>
+                  <w:r>
+                    <w:t>I++</w:t>
+                  </w:r>
+                </w:p>
+                <w:p>
+                  <w:pPr>
+                    <w:jc w:val="center"/>
+                  </w:pPr>
+                </w:p>
+                <w:p/>
+              </w:txbxContent>
+            </v:textbox>
+          </v:shape>
+        </w:pict>
+      </w:r>
+      <w:r>
+        <w:rPr>
+          <w:noProof/>
+          <w:lang w:eastAsia="pt-PT"/>
+        </w:rPr>
+        <w:pict>
+          <v:shape id="_x0000_s1267" type="#_x0000_t32" style="position:absolute;margin-left:193.45pt;margin-top:262pt;width:.05pt;height:40.05pt;z-index:251797504" o:connectortype="straight">
+            <v:stroke endarrow="block"/>
+          </v:shape>
+        </w:pict>
+      </w:r>
+      <w:r>
+        <w:rPr>
+          <w:noProof/>
+          <w:lang w:eastAsia="pt-PT"/>
+        </w:rPr>
+        <w:pict>
+          <v:rect id="_x0000_s1258" style="position:absolute;margin-left:147.95pt;margin-top:73.15pt;width:85.6pt;height:42.8pt;z-index:251791360">
+            <v:textbox style="mso-next-textbox:#_x0000_s1258">
+              <w:txbxContent>
+                <w:p>
+                  <w:pPr>
+                    <w:jc w:val="center"/>
+                  </w:pPr>
+                  <w:proofErr w:type="gramStart"/>
+                  <w:r>
+                    <w:t>i</w:t>
+                  </w:r>
+                  <w:proofErr w:type="gramEnd"/>
+                  <w:r>
+                    <w:t xml:space="preserve">, </w:t>
+                  </w:r>
+                  <w:proofErr w:type="spellStart"/>
+                  <w:r>
+                    <w:t>factorial</w:t>
+                  </w:r>
+                  <w:proofErr w:type="spellEnd"/>
+                </w:p>
+              </w:txbxContent>
+            </v:textbox>
+          </v:rect>
+        </w:pict>
+      </w:r>
+      <w:r>
+        <w:rPr>
+          <w:noProof/>
+          <w:lang w:eastAsia="pt-PT"/>
+        </w:rPr>
+        <w:pict>
+          <v:shape id="_x0000_s1265" type="#_x0000_t32" style="position:absolute;margin-left:193.45pt;margin-top:31pt;width:0;height:42.15pt;z-index:251795456" o:connectortype="straight">
+            <v:stroke endarrow="block"/>
+          </v:shape>
+        </w:pict>
+      </w:r>
+      <w:r>
+        <w:br w:type="page"/>
+      </w:r>
+      <w:r>
+        <w:rPr>
+          <w:noProof/>
+          <w:lang w:eastAsia="pt-PT"/>
+        </w:rPr>
+        <w:pict>
+          <v:shape id="_x0000_s1263" type="#_x0000_t121" style="position:absolute;margin-left:129.45pt;margin-top:302.05pt;width:122.95pt;height:76.05pt;z-index:251793408">
+            <v:textbox style="mso-next-textbox:#_x0000_s1263">
+              <w:txbxContent>
+                <w:p>
+                  <w:proofErr w:type="spellStart"/>
+                  <w:r>
+                    <w:t>Factorial</w:t>
+                  </w:r>
+                  <w:proofErr w:type="spellEnd"/>
+                  <w:r>
+                    <w:t>=</w:t>
+                  </w:r>
+                  <w:proofErr w:type="spellStart"/>
+                  <w:r>
+                    <w:t>factorial+factorial</w:t>
+                  </w:r>
+                  <w:proofErr w:type="spellEnd"/>
+                  <w:r>
+                    <w:t>*1</w:t>
+                  </w:r>
+                </w:p>
+                <w:p>
+                  <w:proofErr w:type="spellStart"/>
+                  <w:proofErr w:type="gramStart"/>
+                  <w:r>
+                    <w:t>Printf</w:t>
+                  </w:r>
+                  <w:proofErr w:type="spellEnd"/>
+                  <w:r>
+                    <w:t>(</w:t>
+                  </w:r>
+                  <w:proofErr w:type="gramEnd"/>
+                  <w:r>
+                    <w:t>“\</w:t>
+                  </w:r>
+                  <w:proofErr w:type="spellStart"/>
+                  <w:r>
+                    <w:t>n%d</w:t>
+                  </w:r>
+                  <w:proofErr w:type="spellEnd"/>
+                  <w:r>
+                    <w:t>”,</w:t>
+                  </w:r>
+                  <w:proofErr w:type="spellStart"/>
+                  <w:r>
+                    <w:t>factorial</w:t>
+                  </w:r>
+                  <w:proofErr w:type="spellEnd"/>
+                  <w:r>
+                    <w:t>)</w:t>
+                  </w:r>
+                </w:p>
+              </w:txbxContent>
+            </v:textbox>
+          </v:shape>
+        </w:pict>
+      </w:r>
+      <w:r>
+        <w:rPr>
+          <w:noProof/>
+          <w:lang w:eastAsia="pt-PT"/>
+        </w:rPr>
+        <w:pict>
+          <v:oval id="_x0000_s1256" style="position:absolute;margin-left:147.95pt;margin-top:-7.7pt;width:84.95pt;height:42.1pt;z-index:251789312">
+            <v:textbox style="mso-next-textbox:#_x0000_s1256">
+              <w:txbxContent>
+                <w:p>
+                  <w:pPr>
+                    <w:jc w:val="center"/>
+                  </w:pPr>
+                  <w:r>
+                    <w:t>Início</w:t>
+                  </w:r>
+                </w:p>
+              </w:txbxContent>
+            </v:textbox>
+          </v:oval>
+        </w:pict>
+      </w:r>
+    </w:p>
+    <w:p>
+      <w:r>
+        <w:rPr>
+          <w:noProof/>
+          <w:lang w:eastAsia="pt-PT"/>
+        </w:rPr>
+        <w:lastRenderedPageBreak/>
+        <w:pict>
+          <v:oval id="_x0000_s1290" style="position:absolute;margin-left:166.05pt;margin-top:511.95pt;width:84.95pt;height:42.1pt;z-index:251813888">
+            <v:textbox style="mso-next-textbox:#_x0000_s1290">
+              <w:txbxContent>
+                <w:p>
+                  <w:pPr>
+                    <w:jc w:val="center"/>
+                  </w:pPr>
+                  <w:r>
+                    <w:t>Fim</w:t>
+                  </w:r>
+                </w:p>
+              </w:txbxContent>
+            </v:textbox>
+          </v:oval>
+        </w:pict>
+      </w:r>
+      <w:r>
+        <w:rPr>
+          <w:noProof/>
+          <w:lang w:eastAsia="pt-PT"/>
+        </w:rPr>
+        <w:pict>
+          <v:shape id="_x0000_s1303" type="#_x0000_t32" style="position:absolute;margin-left:205.7pt;margin-top:463.75pt;width:0;height:48.2pt;z-index:251827200" o:connectortype="straight">
+            <v:stroke endarrow="block"/>
+          </v:shape>
+        </w:pict>
+      </w:r>
+      <w:r>
+        <w:rPr>
+          <w:noProof/>
+          <w:lang w:eastAsia="pt-PT"/>
+        </w:rPr>
+        <w:pict>
+          <v:shape id="_x0000_s1300" type="#_x0000_t32" style="position:absolute;margin-left:53.5pt;margin-top:455.55pt;width:141.3pt;height:0;z-index:251824128" o:connectortype="straight">
+            <v:stroke endarrow="block"/>
+          </v:shape>
+        </w:pict>
+      </w:r>
+      <w:r>
+        <w:rPr>
+          <w:noProof/>
+          <w:lang w:eastAsia="pt-PT"/>
+        </w:rPr>
+        <w:pict>
+          <v:shape id="_x0000_s1301" type="#_x0000_t32" style="position:absolute;margin-left:217.25pt;margin-top:451.45pt;width:122.25pt;height:0;flip:x;z-index:251825152" o:connectortype="straight">
+            <v:stroke endarrow="block"/>
+          </v:shape>
+        </w:pict>
+      </w:r>
+      <w:r>
+        <w:rPr>
+          <w:noProof/>
+          <w:lang w:eastAsia="pt-PT"/>
+        </w:rPr>
+        <w:pict>
+          <v:shape id="_x0000_s1289" type="#_x0000_t120" style="position:absolute;margin-left:194.8pt;margin-top:443.35pt;width:22.45pt;height:20.4pt;z-index:251812864"/>
+        </w:pict>
+      </w:r>
+      <w:r>
+        <w:rPr>
+          <w:noProof/>
+          <w:lang w:eastAsia="pt-PT"/>
+        </w:rPr>
+        <w:pict>
+          <v:shape id="_x0000_s1302" type="#_x0000_t32" style="position:absolute;margin-left:205.7pt;margin-top:374.1pt;width:0;height:69.25pt;z-index:251826176" o:connectortype="straight">
+            <v:stroke endarrow="block"/>
+          </v:shape>
+        </w:pict>
+      </w:r>
+      <w:r>
+        <w:rPr>
+          <w:noProof/>
+          <w:lang w:eastAsia="pt-PT"/>
+        </w:rPr>
+        <w:pict>
+          <v:shape id="_x0000_s1287" type="#_x0000_t121" style="position:absolute;margin-left:171.75pt;margin-top:336.7pt;width:67.9pt;height:37.4pt;z-index:251810816">
+            <v:textbox>
+              <w:txbxContent>
+                <w:p>
+                  <w:pPr>
+                    <w:jc w:val="center"/>
+                  </w:pPr>
+                  <w:r>
+                    <w:t>B</w:t>
+                  </w:r>
+                </w:p>
+              </w:txbxContent>
+            </v:textbox>
+          </v:shape>
+        </w:pict>
+      </w:r>
+      <w:r>
+        <w:rPr>
+          <w:noProof/>
+          <w:lang w:eastAsia="pt-PT"/>
+        </w:rPr>
+        <w:pict>
+          <v:shape id="_x0000_s1299" type="#_x0000_t32" style="position:absolute;margin-left:339.5pt;margin-top:370pt;width:0;height:81.45pt;z-index:251823104" o:connectortype="straight"/>
+        </w:pict>
+      </w:r>
+      <w:r>
+        <w:rPr>
+          <w:noProof/>
+          <w:lang w:eastAsia="pt-PT"/>
+        </w:rPr>
+        <w:pict>
+          <v:shape id="_x0000_s1298" type="#_x0000_t32" style="position:absolute;margin-left:53.5pt;margin-top:374.1pt;width:0;height:81.45pt;z-index:251822080" o:connectortype="straight"/>
+        </w:pict>
+      </w:r>
+      <w:r>
+        <w:rPr>
+          <w:noProof/>
+          <w:lang w:eastAsia="pt-PT"/>
+        </w:rPr>
+        <w:pict>
+          <v:shape id="_x0000_s1291" type="#_x0000_t32" style="position:absolute;margin-left:214.5pt;margin-top:58.4pt;width:0;height:39.2pt;z-index:251814912" o:connectortype="straight">
+            <v:stroke endarrow="block"/>
+          </v:shape>
+        </w:pict>
+      </w:r>
+      <w:r>
+        <w:rPr>
+          <w:noProof/>
+          <w:lang w:eastAsia="pt-PT"/>
+        </w:rPr>
+        <w:pict>
+          <v:shape id="_x0000_s1288" type="#_x0000_t121" style="position:absolute;margin-left:303.25pt;margin-top:332.6pt;width:67.9pt;height:37.4pt;z-index:251811840">
+            <v:textbox>
+              <w:txbxContent>
+                <w:p>
+                  <w:pPr>
+                    <w:jc w:val="center"/>
+                  </w:pPr>
+                  <w:r>
+                    <w:t>C</w:t>
+                  </w:r>
+                </w:p>
+              </w:txbxContent>
+            </v:textbox>
+          </v:shape>
+        </w:pict>
+      </w:r>
+      <w:r>
+        <w:rPr>
+          <w:noProof/>
+          <w:lang w:eastAsia="pt-PT"/>
+        </w:rPr>
+        <w:pict>
+          <v:shape id="_x0000_s1286" type="#_x0000_t121" style="position:absolute;margin-left:26.3pt;margin-top:336.7pt;width:67.9pt;height:37.4pt;z-index:251809792">
+            <v:textbox>
+              <w:txbxContent>
+                <w:p>
+                  <w:pPr>
+                    <w:jc w:val="center"/>
+                  </w:pPr>
+                  <w:r>
+                    <w:t>A</w:t>
+                  </w:r>
+                </w:p>
+              </w:txbxContent>
+            </v:textbox>
+          </v:shape>
+        </w:pict>
+      </w:r>
+      <w:r>
+        <w:rPr>
+          <w:noProof/>
+          <w:lang w:eastAsia="pt-PT"/>
+        </w:rPr>
+        <w:pict>
+          <v:shape id="_x0000_s1284" type="#_x0000_t111" style="position:absolute;margin-left:164.05pt;margin-top:97.6pt;width:86.95pt;height:52.3pt;z-index:251807744">
+            <v:textbox>
+              <w:txbxContent>
+                <w:p>
+                  <w:r>
+                    <w:t>LER A,B ou C</w:t>
+                  </w:r>
+                </w:p>
+              </w:txbxContent>
+            </v:textbox>
+          </v:shape>
+        </w:pict>
+      </w:r>
+      <w:r>
+        <w:rPr>
+          <w:noProof/>
+          <w:lang w:eastAsia="pt-PT"/>
+        </w:rPr>
+        <w:pict>
+          <v:oval id="_x0000_s1283" style="position:absolute;margin-left:171.95pt;margin-top:16.3pt;width:84.95pt;height:42.1pt;z-index:251806720">
+            <v:textbox>
+              <w:txbxContent>
+                <w:p>
+                  <w:pPr>
+                    <w:jc w:val="center"/>
+                  </w:pPr>
+                  <w:r>
+                    <w:t>Início</w:t>
+                  </w:r>
+                </w:p>
+              </w:txbxContent>
+            </v:textbox>
+          </v:oval>
+        </w:pict>
+      </w:r>
+    </w:p>
+    <w:p/>
+    <w:p/>
+    <w:p/>
+    <w:p/>
+    <w:p>
+      <w:r>
+        <w:rPr>
+          <w:noProof/>
+          <w:lang w:eastAsia="pt-PT"/>
+        </w:rPr>
+        <w:pict>
+          <v:shape id="_x0000_s1292" type="#_x0000_t32" style="position:absolute;margin-left:205.7pt;margin-top:22.7pt;width:0;height:50.95pt;z-index:251815936" o:connectortype="straight">
+            <v:stroke endarrow="block"/>
+          </v:shape>
+        </w:pict>
+      </w:r>
+    </w:p>
+    <w:p/>
+    <w:p>
+      <w:r>
+        <w:rPr>
+          <w:noProof/>
+          <w:lang w:eastAsia="pt-PT"/>
+        </w:rPr>
+        <w:pict>
+          <v:shapetype id="_x0000_t110" coordsize="21600,21600" o:spt="110" path="m10800,l,10800,10800,21600,21600,10800xe">
+            <v:stroke joinstyle="miter"/>
+            <v:path gradientshapeok="t" o:connecttype="rect" textboxrect="5400,5400,16200,16200"/>
+          </v:shapetype>
+          <v:shape id="_x0000_s1348" type="#_x0000_t110" style="position:absolute;margin-left:149.5pt;margin-top:22.75pt;width:111.15pt;height:68.6pt;z-index:251870208">
+            <v:textbox>
+              <w:txbxContent>
+                <w:p>
+                  <w:pPr>
+                    <w:jc w:val="center"/>
+                  </w:pPr>
+                  <w:proofErr w:type="gramStart"/>
+                  <w:r>
+                    <w:t>SE</w:t>
+                  </w:r>
+                  <w:proofErr w:type="gramEnd"/>
+                </w:p>
+              </w:txbxContent>
+            </v:textbox>
+          </v:shape>
+        </w:pict>
+      </w:r>
+    </w:p>
+    <w:p>
+      <w:pPr>
+        <w:tabs>
+          <w:tab w:val="left" w:pos="965"/>
+        </w:tabs>
+      </w:pPr>
+      <w:r>
+        <w:tab/>
+      </w:r>
+    </w:p>
+    <w:p>
+      <w:pPr>
+        <w:tabs>
+          <w:tab w:val="left" w:pos="965"/>
+        </w:tabs>
+      </w:pPr>
+    </w:p>
+    <w:p>
+      <w:pPr>
+        <w:tabs>
+          <w:tab w:val="left" w:pos="965"/>
+        </w:tabs>
+      </w:pPr>
+      <w:r>
+        <w:rPr>
+          <w:noProof/>
+          <w:lang w:eastAsia="pt-PT"/>
+        </w:rPr>
+        <w:pict>
+          <v:shape id="_x0000_s1293" type="#_x0000_t32" style="position:absolute;margin-left:205.7pt;margin-top:15.05pt;width:.05pt;height:67.25pt;z-index:251816960" o:connectortype="straight"/>
+        </w:pict>
+      </w:r>
+    </w:p>
+    <w:p>
+      <w:pPr>
+        <w:tabs>
+          <w:tab w:val="left" w:pos="965"/>
+        </w:tabs>
+      </w:pPr>
+      <w:r>
+        <w:rPr>
+          <w:noProof/>
+          <w:lang w:eastAsia="pt-PT"/>
+        </w:rPr>
+        <w:pict>
+          <v:shape id="_x0000_s1297" type="#_x0000_t32" style="position:absolute;margin-left:355.65pt;margin-top:18.15pt;width:.05pt;height:34.6pt;z-index:251821056" o:connectortype="straight"/>
+        </w:pict>
+      </w:r>
+      <w:r>
+        <w:rPr>
+          <w:noProof/>
+          <w:lang w:eastAsia="pt-PT"/>
+        </w:rPr>
+        <w:pict>
+          <v:shape id="_x0000_s1295" type="#_x0000_t32" style="position:absolute;margin-left:205.75pt;margin-top:18.1pt;width:149.9pt;height:.05pt;flip:x y;z-index:251819008" o:connectortype="straight"/>
+        </w:pict>
+      </w:r>
+      <w:r>
+        <w:rPr>
+          <w:noProof/>
+          <w:lang w:eastAsia="pt-PT"/>
+        </w:rPr>
+        <w:pict>
+          <v:shape id="_x0000_s1294" type="#_x0000_t32" style="position:absolute;margin-left:53.5pt;margin-top:18.15pt;width:152.25pt;height:0;flip:x;z-index:251817984" o:connectortype="straight"/>
+        </w:pict>
+      </w:r>
+      <w:r>
+        <w:rPr>
+          <w:noProof/>
+          <w:lang w:eastAsia="pt-PT"/>
+        </w:rPr>
+        <w:pict>
+          <v:shape id="_x0000_s1296" type="#_x0000_t32" style="position:absolute;margin-left:53.5pt;margin-top:18.1pt;width:.05pt;height:38.75pt;z-index:251820032" o:connectortype="straight"/>
+        </w:pict>
+      </w:r>
+    </w:p>
+    <w:p>
+      <w:pPr>
+        <w:tabs>
+          <w:tab w:val="left" w:pos="965"/>
+        </w:tabs>
+      </w:pPr>
+    </w:p>
+    <w:p>
+      <w:pPr>
+        <w:tabs>
+          <w:tab w:val="left" w:pos="965"/>
+        </w:tabs>
+      </w:pPr>
+    </w:p>
+    <w:p>
+      <w:pPr>
+        <w:tabs>
+          <w:tab w:val="left" w:pos="965"/>
+        </w:tabs>
+      </w:pPr>
+    </w:p>
+    <w:p>
+      <w:pPr>
+        <w:tabs>
+          <w:tab w:val="left" w:pos="965"/>
+        </w:tabs>
+      </w:pPr>
+    </w:p>
+    <w:p>
+      <w:pPr>
+        <w:tabs>
+          <w:tab w:val="left" w:pos="965"/>
+        </w:tabs>
+      </w:pPr>
+    </w:p>
+    <w:p>
+      <w:pPr>
+        <w:tabs>
+          <w:tab w:val="left" w:pos="965"/>
+        </w:tabs>
+      </w:pPr>
+    </w:p>
+    <w:p>
+      <w:pPr>
+        <w:tabs>
+          <w:tab w:val="left" w:pos="965"/>
+        </w:tabs>
+      </w:pPr>
+    </w:p>
+    <w:p>
+      <w:pPr>
+        <w:tabs>
+          <w:tab w:val="left" w:pos="965"/>
+        </w:tabs>
+      </w:pPr>
+    </w:p>
+    <w:p>
+      <w:pPr>
+        <w:tabs>
+          <w:tab w:val="left" w:pos="965"/>
+        </w:tabs>
+      </w:pPr>
+    </w:p>
+    <w:p>
+      <w:pPr>
+        <w:tabs>
+          <w:tab w:val="left" w:pos="965"/>
+        </w:tabs>
+      </w:pPr>
+    </w:p>
+    <w:p>
+      <w:pPr>
+        <w:tabs>
+          <w:tab w:val="left" w:pos="965"/>
+        </w:tabs>
+      </w:pPr>
+    </w:p>
+    <w:p>
+      <w:pPr>
+        <w:tabs>
+          <w:tab w:val="left" w:pos="965"/>
+        </w:tabs>
+      </w:pPr>
+    </w:p>
+    <w:p>
+      <w:pPr>
+        <w:tabs>
+          <w:tab w:val="left" w:pos="965"/>
+        </w:tabs>
+      </w:pPr>
+    </w:p>
+    <w:p>
+      <w:r>
+        <w:br w:type="page"/>
+      </w:r>
+    </w:p>
+    <w:p>
+      <w:pPr>
+        <w:tabs>
+          <w:tab w:val="left" w:pos="965"/>
+        </w:tabs>
+      </w:pPr>
+      <w:r>
+        <w:rPr>
+          <w:noProof/>
+          <w:lang w:eastAsia="pt-PT"/>
+        </w:rPr>
+        <w:lastRenderedPageBreak/>
+        <w:pict>
+          <v:oval id="_x0000_s1346" style="position:absolute;margin-left:159.95pt;margin-top:22.9pt;width:84.95pt;height:42.1pt;z-index:251869184">
+            <v:textbox>
+              <w:txbxContent>
+                <w:p>
+                  <w:pPr>
+                    <w:jc w:val="center"/>
+                  </w:pPr>
+                  <w:r>
+                    <w:t>Início</w:t>
+                  </w:r>
+                </w:p>
+              </w:txbxContent>
+            </v:textbox>
+          </v:oval>
+        </w:pict>
+      </w:r>
+    </w:p>
+    <w:p>
+      <w:r>
+        <w:rPr>
+          <w:noProof/>
+          <w:lang w:eastAsia="pt-PT"/>
+        </w:rPr>
+        <w:pict>
+          <v:shape id="_x0000_s1338" type="#_x0000_t32" style="position:absolute;margin-left:202.25pt;margin-top:20.95pt;width:0;height:47.15pt;z-index:251860992" o:connectortype="straight">
+            <v:stroke endarrow="block"/>
+          </v:shape>
+        </w:pict>
+      </w:r>
+    </w:p>
+    <w:p/>
+    <w:p>
+      <w:r>
+        <w:rPr>
+          <w:noProof/>
+          <w:lang w:eastAsia="pt-PT"/>
+        </w:rPr>
+        <w:pict>
+          <v:rect id="_x0000_s1311" style="position:absolute;margin-left:159.95pt;margin-top:17.2pt;width:85.6pt;height:42.8pt;z-index:251833344">
+            <v:textbox style="mso-next-textbox:#_x0000_s1311">
+              <w:txbxContent>
+                <w:p>
+                  <w:pPr>
+                    <w:jc w:val="center"/>
+                  </w:pPr>
+                  <w:proofErr w:type="gramStart"/>
+                  <w:r>
+                    <w:t>a=5,b=3</w:t>
+                  </w:r>
+                  <w:proofErr w:type="gramEnd"/>
+                </w:p>
+              </w:txbxContent>
+            </v:textbox>
+          </v:rect>
+        </w:pict>
+      </w:r>
+    </w:p>
+    <w:p/>
+    <w:p>
+      <w:r>
+        <w:rPr>
+          <w:noProof/>
+          <w:lang w:eastAsia="pt-PT"/>
+        </w:rPr>
+        <w:pict>
+          <v:shape id="_x0000_s1339" type="#_x0000_t32" style="position:absolute;margin-left:202.25pt;margin-top:9.15pt;width:0;height:44.1pt;z-index:251862016" o:connectortype="straight">
+            <v:stroke endarrow="block"/>
+          </v:shape>
+        </w:pict>
+      </w:r>
+    </w:p>
+    <w:p/>
+    <w:p>
+      <w:r>
+        <w:rPr>
+          <w:noProof/>
+          <w:lang w:eastAsia="pt-PT"/>
+        </w:rPr>
+        <w:pict>
+          <v:shape id="_x0000_s1312" type="#_x0000_t111" style="position:absolute;margin-left:129.55pt;margin-top:2.35pt;width:142.7pt;height:83.55pt;z-index:251834368">
+            <v:textbox>
+              <w:txbxContent>
+                <w:p>
+                  <w:r>
+                    <w:t>Insira o símbolo correspondente:+ - * /</w:t>
+                  </w:r>
+                </w:p>
+              </w:txbxContent>
+            </v:textbox>
+          </v:shape>
+        </w:pict>
+      </w:r>
+    </w:p>
+    <w:p/>
+    <w:p/>
+    <w:p>
+      <w:r>
+        <w:rPr>
+          <w:noProof/>
+          <w:lang w:eastAsia="pt-PT"/>
+        </w:rPr>
+        <w:pict>
+          <v:shape id="_x0000_s1340" type="#_x0000_t32" style="position:absolute;margin-left:154.7pt;margin-top:38.85pt;width:58.45pt;height:0;rotation:90;z-index:251863040" o:connectortype="elbow" adj="-103584,-1,-103584">
+            <v:stroke endarrow="block"/>
+          </v:shape>
+        </w:pict>
+      </w:r>
+    </w:p>
+    <w:p>
+      <w:pPr>
+        <w:jc w:val="center"/>
+      </w:pPr>
+    </w:p>
+    <w:p>
+      <w:pPr>
+        <w:jc w:val="center"/>
+      </w:pPr>
+      <w:r>
+        <w:rPr>
+          <w:noProof/>
+          <w:lang w:eastAsia="pt-PT"/>
+        </w:rPr>
+        <w:pict>
+          <v:shape id="_x0000_s1349" type="#_x0000_t110" style="position:absolute;left:0;text-align:left;margin-left:129.55pt;margin-top:17.15pt;width:111.15pt;height:68.6pt;z-index:251871232">
+            <v:textbox>
+              <w:txbxContent>
+                <w:p>
+                  <w:pPr>
+                    <w:jc w:val="center"/>
+                  </w:pPr>
+                  <w:proofErr w:type="gramStart"/>
+                  <w:r>
+                    <w:t>SE</w:t>
+                  </w:r>
+                  <w:proofErr w:type="gramEnd"/>
+                </w:p>
+              </w:txbxContent>
+            </v:textbox>
+          </v:shape>
+        </w:pict>
+      </w:r>
+    </w:p>
+    <w:p>
+      <w:pPr>
+        <w:jc w:val="center"/>
+      </w:pPr>
+    </w:p>
+    <w:p>
+      <w:pPr>
+        <w:jc w:val="center"/>
+      </w:pPr>
+      <w:r>
+        <w:rPr>
+          <w:noProof/>
+          <w:lang w:eastAsia="pt-PT"/>
+        </w:rPr>
+        <w:pict>
+          <v:shape id="_x0000_s1328" type="#_x0000_t32" style="position:absolute;left:0;text-align:left;margin-left:240.7pt;margin-top:.2pt;width:192.5pt;height:.05pt;flip:x;z-index:251850752" o:connectortype="straight">
+            <v:stroke endarrow="block"/>
+          </v:shape>
+        </w:pict>
+      </w:r>
+      <w:r>
+        <w:rPr>
+          <w:noProof/>
+          <w:lang w:eastAsia="pt-PT"/>
+        </w:rPr>
+        <w:pict>
+          <v:shape id="_x0000_s1327" type="#_x0000_t32" style="position:absolute;left:0;text-align:left;margin-left:433.2pt;margin-top:.2pt;width:0;height:147.4pt;flip:y;z-index:251849728" o:connectortype="straight"/>
+        </w:pict>
+      </w:r>
+    </w:p>
+    <w:p>
+      <w:pPr>
+        <w:jc w:val="center"/>
+      </w:pPr>
+      <w:r>
+        <w:rPr>
+          <w:noProof/>
+          <w:lang w:eastAsia="pt-PT"/>
+        </w:rPr>
+        <w:pict>
+          <v:shape id="_x0000_s1318" type="#_x0000_t32" style="position:absolute;left:0;text-align:left;margin-left:183.95pt;margin-top:9.4pt;width:0;height:163.7pt;z-index:251840512" o:connectortype="straight"/>
+        </w:pict>
+      </w:r>
+    </w:p>
+    <w:p>
+      <w:pPr>
+        <w:jc w:val="center"/>
+      </w:pPr>
+      <w:r>
+        <w:rPr>
+          <w:noProof/>
+          <w:lang w:eastAsia="pt-PT"/>
+        </w:rPr>
+        <w:pict>
+          <v:shape id="_x0000_s1317" type="#_x0000_t32" style="position:absolute;left:0;text-align:left;margin-left:227.45pt;margin-top:22.75pt;width:.05pt;height:46.8pt;z-index:251839488" o:connectortype="straight"/>
+        </w:pict>
+      </w:r>
+      <w:r>
+        <w:rPr>
+          <w:noProof/>
+          <w:lang w:eastAsia="pt-PT"/>
+        </w:rPr>
+        <w:pict>
+          <v:shape id="_x0000_s1319" type="#_x0000_t32" style="position:absolute;left:0;text-align:left;margin-left:183.9pt;margin-top:22.75pt;width:142.65pt;height:0;z-index:251841536" o:connectortype="straight"/>
+        </w:pict>
+      </w:r>
+      <w:r>
+        <w:rPr>
+          <w:noProof/>
+          <w:lang w:eastAsia="pt-PT"/>
+        </w:rPr>
+        <w:pict>
+          <v:shape id="_x0000_s1320" type="#_x0000_t32" style="position:absolute;left:0;text-align:left;margin-left:326.55pt;margin-top:22.7pt;width:.05pt;height:42.1pt;z-index:251842560" o:connectortype="straight"/>
+        </w:pict>
+      </w:r>
+      <w:r>
+        <w:rPr>
+          <w:noProof/>
+          <w:lang w:eastAsia="pt-PT"/>
+        </w:rPr>
+        <w:pict>
+          <v:shape id="_x0000_s1316" type="#_x0000_t32" style="position:absolute;left:0;text-align:left;margin-left:154.75pt;margin-top:22.75pt;width:0;height:46.8pt;z-index:251838464" o:connectortype="straight"/>
+        </w:pict>
+      </w:r>
+      <w:r>
+        <w:rPr>
+          <w:noProof/>
+          <w:lang w:eastAsia="pt-PT"/>
+        </w:rPr>
+        <w:pict>
+          <v:shape id="_x0000_s1314" type="#_x0000_t32" style="position:absolute;left:0;text-align:left;margin-left:55.6pt;margin-top:22.75pt;width:128.35pt;height:0;rotation:180;z-index:251836416" o:connectortype="elbow" adj="-45270,-1,-45270"/>
+        </w:pict>
+      </w:r>
+      <w:r>
+        <w:rPr>
+          <w:noProof/>
+          <w:lang w:eastAsia="pt-PT"/>
+        </w:rPr>
+        <w:pict>
+          <v:shape id="_x0000_s1315" type="#_x0000_t32" style="position:absolute;left:0;text-align:left;margin-left:55.6pt;margin-top:22.7pt;width:0;height:46.85pt;z-index:251837440" o:connectortype="straight"/>
+        </w:pict>
+      </w:r>
+      <w:r>
+        <w:rPr>
+          <w:noProof/>
+          <w:lang w:eastAsia="pt-PT"/>
+        </w:rPr>
+        <w:pict>
+          <v:oval id="_x0000_s1310" style="position:absolute;left:0;text-align:left;margin-left:142.45pt;margin-top:315.45pt;width:84.95pt;height:42.1pt;z-index:251832320">
+            <v:textbox style="mso-next-textbox:#_x0000_s1310">
+              <w:txbxContent>
+                <w:p>
+                  <w:pPr>
+                    <w:jc w:val="center"/>
+                  </w:pPr>
+                  <w:r>
+                    <w:t>Fim</w:t>
+                  </w:r>
+                </w:p>
+              </w:txbxContent>
+            </v:textbox>
+          </v:oval>
+        </w:pict>
+      </w:r>
+      <w:r>
+        <w:rPr>
+          <w:noProof/>
+          <w:lang w:eastAsia="pt-PT"/>
+        </w:rPr>
+        <w:pict>
+          <v:shape id="_x0000_s1337" type="#_x0000_t32" style="position:absolute;left:0;text-align:left;margin-left:183.95pt;margin-top:250.9pt;width:0;height:64.55pt;z-index:251859968" o:connectortype="straight">
+            <v:stroke endarrow="block"/>
+          </v:shape>
+        </w:pict>
+      </w:r>
+      <w:r>
+        <w:rPr>
+          <w:noProof/>
+          <w:lang w:eastAsia="pt-PT"/>
+        </w:rPr>
+        <w:pict>
+          <v:shape id="_x0000_s1335" type="#_x0000_t32" style="position:absolute;left:0;text-align:left;margin-left:244.9pt;margin-top:106.95pt;width:0;height:131.75pt;z-index:251857920" o:connectortype="straight"/>
+        </w:pict>
+      </w:r>
+      <w:r>
+        <w:rPr>
+          <w:noProof/>
+          <w:lang w:eastAsia="pt-PT"/>
+        </w:rPr>
+        <w:pict>
+          <v:shape id="_x0000_s1336" type="#_x0000_t32" style="position:absolute;left:0;text-align:left;margin-left:195.45pt;margin-top:238.7pt;width:49.45pt;height:.05pt;flip:x;z-index:251858944" o:connectortype="straight">
+            <v:stroke endarrow="block"/>
+          </v:shape>
+        </w:pict>
+      </w:r>
+      <w:r>
+        <w:rPr>
+          <w:noProof/>
+          <w:lang w:eastAsia="pt-PT"/>
+        </w:rPr>
+        <w:pict>
+          <v:shape id="_x0000_s1334" type="#_x0000_t32" style="position:absolute;left:0;text-align:left;margin-left:188pt;margin-top:183.75pt;width:0;height:46.75pt;z-index:251856896" o:connectortype="straight">
+            <v:stroke endarrow="block"/>
+          </v:shape>
+        </w:pict>
+      </w:r>
+      <w:r>
+        <w:rPr>
+          <w:noProof/>
+          <w:lang w:eastAsia="pt-PT"/>
+        </w:rPr>
+        <w:pict>
+          <v:shape id="_x0000_s1329" type="#_x0000_t120" style="position:absolute;left:0;text-align:left;margin-left:172.8pt;margin-top:230.5pt;width:22.45pt;height:20.4pt;z-index:251851776"/>
+        </w:pict>
+      </w:r>
+      <w:r>
+        <w:rPr>
+          <w:noProof/>
+          <w:lang w:eastAsia="pt-PT"/>
+        </w:rPr>
+        <w:pict>
+          <v:shape id="_x0000_s1333" type="#_x0000_t32" style="position:absolute;left:0;text-align:left;margin-left:129.55pt;margin-top:208.15pt;width:43.25pt;height:30.55pt;z-index:251855872" o:connectortype="straight">
+            <v:stroke endarrow="block"/>
+          </v:shape>
+        </w:pict>
+      </w:r>
+      <w:r>
+        <w:rPr>
+          <w:noProof/>
+          <w:lang w:eastAsia="pt-PT"/>
+        </w:rPr>
+        <w:pict>
+          <v:shape id="_x0000_s1332" type="#_x0000_t32" style="position:absolute;left:0;text-align:left;margin-left:55.55pt;margin-top:242.1pt;width:117.25pt;height:0;z-index:251854848" o:connectortype="straight">
+            <v:stroke endarrow="block"/>
+          </v:shape>
+        </w:pict>
+      </w:r>
+      <w:r>
+        <w:rPr>
+          <w:noProof/>
+          <w:lang w:eastAsia="pt-PT"/>
+        </w:rPr>
+        <w:pict>
+          <v:shape id="_x0000_s1331" type="#_x0000_t32" style="position:absolute;left:0;text-align:left;margin-left:129.55pt;margin-top:106.95pt;width:0;height:101.2pt;z-index:251853824" o:connectortype="straight"/>
+        </w:pict>
+      </w:r>
+      <w:r>
+        <w:rPr>
+          <w:noProof/>
+          <w:lang w:eastAsia="pt-PT"/>
+        </w:rPr>
+        <w:pict>
+          <v:shape id="_x0000_s1330" type="#_x0000_t32" style="position:absolute;left:0;text-align:left;margin-left:55.55pt;margin-top:106.95pt;width:0;height:135.15pt;z-index:251852800" o:connectortype="straight"/>
+        </w:pict>
+      </w:r>
+      <w:r>
+        <w:rPr>
+          <w:noProof/>
+          <w:lang w:eastAsia="pt-PT"/>
+        </w:rPr>
+        <w:pict>
+          <v:shape id="_x0000_s1326" type="#_x0000_t32" style="position:absolute;left:0;text-align:left;margin-left:376.85pt;margin-top:96.75pt;width:56.35pt;height:0;z-index:251848704" o:connectortype="straight"/>
+        </w:pict>
+      </w:r>
+      <w:r>
+        <w:rPr>
+          <w:noProof/>
+          <w:lang w:eastAsia="pt-PT"/>
+        </w:rPr>
+        <w:pict>
+          <v:shape id="_x0000_s1325" type="#_x0000_t121" style="position:absolute;left:0;text-align:left;margin-left:291.75pt;margin-top:64.8pt;width:85.1pt;height:61.85pt;z-index:251847680">
+            <v:textbox>
+              <w:txbxContent>
+                <w:p>
+                  <w:r>
+                    <w:t>Comando não reconhecido</w:t>
+                  </w:r>
+                </w:p>
+              </w:txbxContent>
+            </v:textbox>
+          </v:shape>
+        </w:pict>
+      </w:r>
+      <w:r>
+        <w:rPr>
+          <w:noProof/>
+          <w:lang w:eastAsia="pt-PT"/>
+        </w:rPr>
+        <w:pict>
+          <v:shape id="_x0000_s1324" type="#_x0000_t121" style="position:absolute;left:0;text-align:left;margin-left:151.1pt;margin-top:146.35pt;width:67.9pt;height:37.4pt;z-index:251846656">
+            <v:textbox>
+              <w:txbxContent>
+                <w:p>
+                  <w:pPr>
+                    <w:jc w:val="center"/>
+                  </w:pPr>
+                  <w:proofErr w:type="gramStart"/>
+                  <w:r>
+                    <w:t>a*b</w:t>
+                  </w:r>
+                  <w:proofErr w:type="gramEnd"/>
+                </w:p>
+              </w:txbxContent>
+            </v:textbox>
+          </v:shape>
+        </w:pict>
+      </w:r>
+      <w:r>
+        <w:rPr>
+          <w:noProof/>
+          <w:lang w:eastAsia="pt-PT"/>
+        </w:rPr>
+        <w:pict>
+          <v:shape id="_x0000_s1323" type="#_x0000_t121" style="position:absolute;left:0;text-align:left;margin-left:195.25pt;margin-top:69.55pt;width:67.9pt;height:37.4pt;z-index:251845632">
+            <v:textbox>
+              <w:txbxContent>
+                <w:p>
+                  <w:pPr>
+                    <w:jc w:val="center"/>
+                  </w:pPr>
+                  <w:proofErr w:type="gramStart"/>
+                  <w:r>
+                    <w:t>a</w:t>
+                  </w:r>
+                  <w:proofErr w:type="gramEnd"/>
+                  <w:r>
+                    <w:t>/b</w:t>
+                  </w:r>
+                </w:p>
+              </w:txbxContent>
+            </v:textbox>
+          </v:shape>
+        </w:pict>
+      </w:r>
+      <w:r>
+        <w:rPr>
+          <w:noProof/>
+          <w:lang w:eastAsia="pt-PT"/>
+        </w:rPr>
+        <w:pict>
+          <v:shape id="_x0000_s1322" type="#_x0000_t121" style="position:absolute;left:0;text-align:left;margin-left:104.9pt;margin-top:69.55pt;width:67.9pt;height:37.4pt;z-index:251844608">
+            <v:textbox>
+              <w:txbxContent>
+                <w:p>
+                  <w:pPr>
+                    <w:jc w:val="center"/>
+                  </w:pPr>
+                  <w:proofErr w:type="spellStart"/>
+                  <w:proofErr w:type="gramStart"/>
+                  <w:r>
+                    <w:t>a-b</w:t>
+                  </w:r>
+                  <w:proofErr w:type="spellEnd"/>
+                  <w:proofErr w:type="gramEnd"/>
+                </w:p>
+              </w:txbxContent>
+            </v:textbox>
+          </v:shape>
+        </w:pict>
+      </w:r>
+      <w:r>
+        <w:rPr>
+          <w:noProof/>
+          <w:lang w:eastAsia="pt-PT"/>
+        </w:rPr>
+        <w:pict>
+          <v:shape id="_x0000_s1321" type="#_x0000_t121" style="position:absolute;left:0;text-align:left;margin-left:25pt;margin-top:69.55pt;width:67.9pt;height:37.4pt;z-index:251843584">
+            <v:textbox>
+              <w:txbxContent>
+                <w:p>
+                  <w:pPr>
+                    <w:jc w:val="center"/>
+                  </w:pPr>
+                  <w:proofErr w:type="spellStart"/>
+                  <w:proofErr w:type="gramStart"/>
+                  <w:r>
+                    <w:t>a+b</w:t>
+                  </w:r>
+                  <w:proofErr w:type="spellEnd"/>
+                  <w:proofErr w:type="gramEnd"/>
+                </w:p>
+              </w:txbxContent>
+            </v:textbox>
+          </v:shape>
+        </w:pict>
+      </w:r>
+    </w:p>
+    <w:p/>
+    <w:p/>
+    <w:p/>
+    <w:p/>
+    <w:p/>
+    <w:p/>
+    <w:p/>
+    <w:p/>
+    <w:p/>
+    <w:p/>
     <w:sectPr>
       <w:pgSz w:w="11906" w:h="16838"/>
       <w:pgMar w:top="1417" w:right="1701" w:bottom="1417" w:left="1701" w:header="708" w:footer="708" w:gutter="0"/>
@@ -1703,6 +3242,56 @@
     </w:sectPr>
   </w:body>
 </w:document>
+</file>
+
+<file path=word/endnotes.xml><?xml version="1.0" encoding="utf-8"?>
+<w:endnotes xmlns:ve="http://schemas.openxmlformats.org/markup-compatibility/2006" xmlns:o="urn:schemas-microsoft-com:office:office" xmlns:r="http://schemas.openxmlformats.org/officeDocument/2006/relationships" xmlns:m="http://schemas.openxmlformats.org/officeDocument/2006/math" xmlns:v="urn:schemas-microsoft-com:vml" xmlns:wp="http://schemas.openxmlformats.org/drawingml/2006/wordprocessingDrawing" xmlns:w10="urn:schemas-microsoft-com:office:word" xmlns:w="http://schemas.openxmlformats.org/wordprocessingml/2006/main" xmlns:wne="http://schemas.microsoft.com/office/word/2006/wordml">
+  <w:endnote w:type="separator" w:id="-1">
+    <w:p>
+      <w:pPr>
+        <w:spacing w:after="0" w:line="240" w:lineRule="auto"/>
+      </w:pPr>
+      <w:r>
+        <w:separator/>
+      </w:r>
+    </w:p>
+  </w:endnote>
+  <w:endnote w:type="continuationSeparator" w:id="0">
+    <w:p>
+      <w:pPr>
+        <w:spacing w:after="0" w:line="240" w:lineRule="auto"/>
+      </w:pPr>
+      <w:r>
+        <w:continuationSeparator/>
+      </w:r>
+    </w:p>
+  </w:endnote>
+</w:endnotes>
+</file>
+
+<file path=word/footnotes.xml><?xml version="1.0" encoding="utf-8"?>
+<w:footnotes xmlns:ve="http://schemas.openxmlformats.org/markup-compatibility/2006" xmlns:o="urn:schemas-microsoft-com:office:office" xmlns:r="http://schemas.openxmlformats.org/officeDocument/2006/relationships" xmlns:m="http://schemas.openxmlformats.org/officeDocument/2006/math" xmlns:v="urn:schemas-microsoft-com:vml" xmlns:wp="http://schemas.openxmlformats.org/drawingml/2006/wordprocessingDrawing" xmlns:w10="urn:schemas-microsoft-com:office:word" xmlns:w="http://schemas.openxmlformats.org/wordprocessingml/2006/main" xmlns:wne="http://schemas.microsoft.com/office/word/2006/wordml">
+  <w:footnote w:type="separator" w:id="-1">
+    <w:p>
+      <w:pPr>
+        <w:spacing w:after="0" w:line="240" w:lineRule="auto"/>
+      </w:pPr>
+      <w:r>
+        <w:separator/>
+      </w:r>
+    </w:p>
+  </w:footnote>
+  <w:footnote w:type="continuationSeparator" w:id="0">
+    <w:p>
+      <w:pPr>
+        <w:spacing w:after="0" w:line="240" w:lineRule="auto"/>
+      </w:pPr>
+      <w:r>
+        <w:continuationSeparator/>
+      </w:r>
+    </w:p>
+  </w:footnote>
+</w:footnotes>
 </file>
 
 <file path=word/styles.xml><?xml version="1.0" encoding="utf-8"?>
@@ -1923,6 +3512,54 @@
       <w:sz w:val="16"/>
       <w:szCs w:val="16"/>
     </w:rPr>
+  </w:style>
+  <w:style w:type="paragraph" w:styleId="Cabealho">
+    <w:name w:val="header"/>
+    <w:basedOn w:val="Normal"/>
+    <w:link w:val="CabealhoCarcter"/>
+    <w:uiPriority w:val="99"/>
+    <w:semiHidden/>
+    <w:unhideWhenUsed/>
+    <w:rsid w:val="00D31875"/>
+    <w:pPr>
+      <w:tabs>
+        <w:tab w:val="center" w:pos="4252"/>
+        <w:tab w:val="right" w:pos="8504"/>
+      </w:tabs>
+      <w:spacing w:after="0" w:line="240" w:lineRule="auto"/>
+    </w:pPr>
+  </w:style>
+  <w:style w:type="character" w:customStyle="1" w:styleId="CabealhoCarcter">
+    <w:name w:val="Cabeçalho Carácter"/>
+    <w:basedOn w:val="Tipodeletrapredefinidodopargrafo"/>
+    <w:link w:val="Cabealho"/>
+    <w:uiPriority w:val="99"/>
+    <w:semiHidden/>
+    <w:rsid w:val="00D31875"/>
+  </w:style>
+  <w:style w:type="paragraph" w:styleId="Rodap">
+    <w:name w:val="footer"/>
+    <w:basedOn w:val="Normal"/>
+    <w:link w:val="RodapCarcter"/>
+    <w:uiPriority w:val="99"/>
+    <w:semiHidden/>
+    <w:unhideWhenUsed/>
+    <w:rsid w:val="00D31875"/>
+    <w:pPr>
+      <w:tabs>
+        <w:tab w:val="center" w:pos="4252"/>
+        <w:tab w:val="right" w:pos="8504"/>
+      </w:tabs>
+      <w:spacing w:after="0" w:line="240" w:lineRule="auto"/>
+    </w:pPr>
+  </w:style>
+  <w:style w:type="character" w:customStyle="1" w:styleId="RodapCarcter">
+    <w:name w:val="Rodapé Carácter"/>
+    <w:basedOn w:val="Tipodeletrapredefinidodopargrafo"/>
+    <w:link w:val="Rodap"/>
+    <w:uiPriority w:val="99"/>
+    <w:semiHidden/>
+    <w:rsid w:val="00D31875"/>
   </w:style>
 </w:styles>
 </file>
@@ -2215,7 +3852,7 @@
 </file>
 
 <file path=customXml/itemProps1.xml><?xml version="1.0" encoding="utf-8"?>
-<ds:datastoreItem xmlns:ds="http://schemas.openxmlformats.org/officeDocument/2006/customXml" ds:itemID="{F59BE417-9CAA-4017-890D-B71BE80D4409}">
+<ds:datastoreItem xmlns:ds="http://schemas.openxmlformats.org/officeDocument/2006/customXml" ds:itemID="{98BCB79D-75CD-4DDE-83E5-3EFBA376C749}">
   <ds:schemaRefs>
     <ds:schemaRef ds:uri="http://schemas.openxmlformats.org/officeDocument/2006/bibliography"/>
   </ds:schemaRefs>

</xml_diff>